<commit_message>
Carga git 23/01/2024 | 17:20:11.49
</commit_message>
<xml_diff>
--- a/Documentacion/Mantenimientos/ER23_AP_Subir Complementos de Pagos/#150125 - MA178 Retención de proveedores incumplidos/IM.090-9_ER23_AP_Subir Complementos de Pagos.docx
+++ b/Documentacion/Mantenimientos/ER23_AP_Subir Complementos de Pagos/#150125 - MA178 Retención de proveedores incumplidos/IM.090-9_ER23_AP_Subir Complementos de Pagos.docx
@@ -2488,35 +2488,6 @@
         <w:rPr>
           <w:lang w:val="es-419"/>
         </w:rPr>
-      </w:pPr>
-    </w:p>
-    <w:p>
-      <w:pPr>
-        <w:rPr>
-          <w:lang w:val="es-419"/>
-        </w:rPr>
-      </w:pPr>
-    </w:p>
-    <w:p>
-      <w:pPr>
-        <w:rPr>
-          <w:lang w:val="es-419"/>
-        </w:rPr>
-      </w:pPr>
-    </w:p>
-    <w:p>
-      <w:pPr>
-        <w:ind w:firstLine="720"/>
-        <w:rPr>
-          <w:lang w:val="es-419"/>
-        </w:rPr>
-      </w:pPr>
-    </w:p>
-    <w:p>
-      <w:pPr>
-        <w:rPr>
-          <w:lang w:val="es-419"/>
-        </w:rPr>
         <w:sectPr>
           <w:headerReference w:type="default" r:id="rId10"/>
           <w:footerReference w:type="default" r:id="rId11"/>
@@ -2538,7 +2509,7 @@
           <w:lang w:val="es-419"/>
         </w:rPr>
       </w:pPr>
-      <w:bookmarkStart w:id="7" w:name="_Toc134434958"/>
+      <w:bookmarkStart w:id="8" w:name="_Toc134434958"/>
       <w:r>
         <w:rPr>
           <w:lang w:val="es-419"/>
@@ -2575,7 +2546,7 @@
         </w:rPr>
         <w:t>.</w:t>
       </w:r>
-      <w:bookmarkEnd w:id="7"/>
+      <w:bookmarkEnd w:id="8"/>
     </w:p>
     <w:tbl>
       <w:tblPr>
@@ -2702,7 +2673,7 @@
           <w:lang w:val="es-419"/>
         </w:rPr>
       </w:pPr>
-      <w:bookmarkStart w:id="8" w:name="_Toc134434959"/>
+      <w:bookmarkStart w:id="9" w:name="_Toc134434959"/>
       <w:r>
         <w:rPr>
           <w:lang w:val="es-419"/>
@@ -2715,7 +2686,7 @@
         </w:rPr>
         <w:t>n</w:t>
       </w:r>
-      <w:bookmarkEnd w:id="8"/>
+      <w:bookmarkEnd w:id="9"/>
     </w:p>
     <w:p>
       <w:pPr>
@@ -2938,6 +2909,42 @@
     <w:p>
       <w:pPr>
         <w:pStyle w:val="Textoindependiente"/>
+        <w:numPr>
+          <w:ilvl w:val="0"/>
+          <w:numId w:val="19"/>
+        </w:numPr>
+        <w:rPr>
+          <w:lang w:val="es-MX"/>
+        </w:rPr>
+      </w:pPr>
+      <w:r>
+        <w:rPr>
+          <w:lang w:val="es-MX"/>
+        </w:rPr>
+        <w:t>04-XXER_TBL_CONF_INTEGRACION</w:t>
+      </w:r>
+    </w:p>
+    <w:p>
+      <w:pPr>
+        <w:pStyle w:val="Textoindependiente"/>
+        <w:numPr>
+          <w:ilvl w:val="0"/>
+          <w:numId w:val="19"/>
+        </w:numPr>
+        <w:rPr>
+          <w:lang w:val="es-MX"/>
+        </w:rPr>
+      </w:pPr>
+      <w:r>
+        <w:rPr>
+          <w:lang w:val="es-MX"/>
+        </w:rPr>
+        <w:t>05-XXER_TBL_REPORT_REPSE</w:t>
+      </w:r>
+    </w:p>
+    <w:p>
+      <w:pPr>
+        <w:pStyle w:val="Textoindependiente"/>
         <w:ind w:left="720"/>
         <w:rPr>
           <w:lang w:val="es-MX"/>
@@ -3111,7 +3118,6 @@
         <w:rPr>
           <w:lang w:val="es-419"/>
         </w:rPr>
-        <w:lastRenderedPageBreak/>
         <w:t>Pasos de Instalación Reporte.</w:t>
       </w:r>
     </w:p>
@@ -3318,8 +3324,8 @@
           <w:lang w:val="es-MX"/>
         </w:rPr>
       </w:pPr>
-      <w:bookmarkStart w:id="9" w:name="_heading=h.26in1rg" w:colFirst="0" w:colLast="0"/>
-      <w:bookmarkEnd w:id="9"/>
+      <w:bookmarkStart w:id="10" w:name="_heading=h.26in1rg" w:colFirst="0" w:colLast="0"/>
+      <w:bookmarkEnd w:id="10"/>
       <w:r>
         <w:rPr>
           <w:rFonts w:eastAsia="Arial"/>
@@ -3328,7 +3334,7 @@
         </w:rPr>
         <w:t>Ir a la ruta</w:t>
       </w:r>
-      <w:bookmarkStart w:id="10" w:name="_Hlk138241955"/>
+      <w:bookmarkStart w:id="11" w:name="_Hlk138241955"/>
       <w:r>
         <w:rPr>
           <w:rFonts w:eastAsia="Arial"/>
@@ -3337,8 +3343,8 @@
         </w:rPr>
         <w:t>: </w:t>
       </w:r>
-      <w:bookmarkStart w:id="11" w:name="bookmark=id.3rdcrjn" w:colFirst="0" w:colLast="0"/>
-      <w:bookmarkEnd w:id="11"/>
+      <w:bookmarkStart w:id="12" w:name="bookmark=id.3rdcrjn" w:colFirst="0" w:colLast="0"/>
+      <w:bookmarkEnd w:id="12"/>
       <w:r>
         <w:rPr>
           <w:rFonts w:eastAsia="Arial"/>
@@ -3388,7 +3394,7 @@
         </w:rPr>
         <w:t xml:space="preserve"> </w:t>
       </w:r>
-      <w:bookmarkEnd w:id="10"/>
+      <w:bookmarkEnd w:id="11"/>
       <w:r>
         <w:rPr>
           <w:rFonts w:eastAsia="Arial"/>
@@ -3765,42 +3771,24 @@
           <w:color w:val="0000FF"/>
           <w:lang w:val="es-MX"/>
         </w:rPr>
-        <w:t>“Nombre</w:t>
-      </w:r>
-      <w:proofErr w:type="gramStart"/>
+        <w:t>“Nombre”</w:t>
+      </w:r>
       <w:r>
         <w:rPr>
           <w:rFonts w:eastAsia="Arial"/>
           <w:color w:val="0000FF"/>
           <w:lang w:val="es-MX"/>
         </w:rPr>
-        <w:t>”</w:t>
-      </w:r>
+        <w:t>.</w:t>
+      </w:r>
+      <w:proofErr w:type="spellStart"/>
       <w:r>
         <w:rPr>
           <w:rFonts w:eastAsia="Arial"/>
           <w:color w:val="0000FF"/>
           <w:lang w:val="es-MX"/>
         </w:rPr>
-        <w:t>.</w:t>
-      </w:r>
-      <w:proofErr w:type="spellStart"/>
-      <w:r>
-        <w:rPr>
-          <w:rFonts w:eastAsia="Arial"/>
-          <w:color w:val="0000FF"/>
-          <w:lang w:val="es-MX"/>
-        </w:rPr>
-        <w:t>xdm</w:t>
-      </w:r>
-      <w:proofErr w:type="gramEnd"/>
-      <w:r>
-        <w:rPr>
-          <w:rFonts w:eastAsia="Arial"/>
-          <w:color w:val="0000FF"/>
-          <w:lang w:val="es-MX"/>
-        </w:rPr>
-        <w:t>.catalog</w:t>
+        <w:t>xdm.catalog</w:t>
       </w:r>
       <w:proofErr w:type="spellEnd"/>
       <w:r>
@@ -4249,14 +4237,6 @@
       <w:pPr>
         <w:pStyle w:val="Textoindependiente"/>
         <w:rPr>
-          <w:lang w:val="es-MX"/>
-        </w:rPr>
-      </w:pPr>
-    </w:p>
-    <w:p>
-      <w:pPr>
-        <w:pStyle w:val="Textoindependiente"/>
-        <w:rPr>
           <w:lang w:val="es-419"/>
         </w:rPr>
       </w:pPr>
@@ -4281,14 +4261,6 @@
         </w:rPr>
         <w:t>a Integraciones</w:t>
       </w:r>
-    </w:p>
-    <w:p>
-      <w:pPr>
-        <w:pStyle w:val="Textoindependiente"/>
-        <w:rPr>
-          <w:lang w:val="es-419"/>
-        </w:rPr>
-      </w:pPr>
     </w:p>
     <w:p>
       <w:pPr>
@@ -4453,6 +4425,32 @@
           <w:lang w:val="es-419"/>
         </w:rPr>
       </w:pPr>
+      <w:r>
+        <w:rPr>
+          <w:lang w:val="es-419"/>
+        </w:rPr>
+        <w:t xml:space="preserve">Abrir el </w:t>
+      </w:r>
+      <w:r>
+        <w:rPr>
+          <w:lang w:val="es-419"/>
+        </w:rPr>
+        <w:t xml:space="preserve">Navegador y ingresar con usuario </w:t>
+      </w:r>
+      <w:proofErr w:type="spellStart"/>
+      <w:r>
+        <w:rPr>
+          <w:lang w:val="es-419"/>
+        </w:rPr>
+        <w:t>weblogic</w:t>
+      </w:r>
+      <w:proofErr w:type="spellEnd"/>
+      <w:r>
+        <w:rPr>
+          <w:lang w:val="es-419"/>
+        </w:rPr>
+        <w:t>.</w:t>
+      </w:r>
     </w:p>
     <w:p>
       <w:pPr>
@@ -4461,23 +4459,20 @@
           <w:lang w:val="es-419"/>
         </w:rPr>
       </w:pPr>
-      <w:r>
-        <w:rPr>
-          <w:lang w:val="es-419"/>
-        </w:rPr>
-        <w:t>Abrir el programa para conectar a BD</w:t>
-      </w:r>
-      <w:r>
-        <w:rPr>
-          <w:lang w:val="es-419"/>
-        </w:rPr>
-        <w:t xml:space="preserve"> de Oracle</w:t>
-      </w:r>
-      <w:r>
-        <w:rPr>
-          <w:lang w:val="es-419"/>
-        </w:rPr>
-        <w:t>.</w:t>
+      <w:hyperlink r:id="rId13" w:history="1">
+        <w:r>
+          <w:rPr>
+            <w:rStyle w:val="Hipervnculo"/>
+            <w:lang w:val="es-419"/>
+          </w:rPr>
+          <w:t>https://172.16.105.242:7002/em</w:t>
+        </w:r>
+      </w:hyperlink>
+      <w:r>
+        <w:rPr>
+          <w:lang w:val="es-419"/>
+        </w:rPr>
+        <w:t xml:space="preserve"> </w:t>
       </w:r>
     </w:p>
     <w:p>
@@ -4495,24 +4490,6 @@
         <w:rPr>
           <w:lang w:val="es-419"/>
         </w:rPr>
-        <w:t>Conectarse con un usuario DBA a la base de datos donde se liberarán los Scripts.</w:t>
-      </w:r>
-    </w:p>
-    <w:p>
-      <w:pPr>
-        <w:pStyle w:val="Textoindependiente"/>
-        <w:numPr>
-          <w:ilvl w:val="0"/>
-          <w:numId w:val="9"/>
-        </w:numPr>
-        <w:rPr>
-          <w:lang w:val="es-419"/>
-        </w:rPr>
-      </w:pPr>
-      <w:r>
-        <w:rPr>
-          <w:lang w:val="es-419"/>
-        </w:rPr>
         <w:t xml:space="preserve">Localizar dentro de </w:t>
       </w:r>
       <w:r>
@@ -4531,13 +4508,41 @@
         <w:rPr>
           <w:lang w:val="es-419"/>
         </w:rPr>
-        <w:t xml:space="preserve"> donde se guardó el script en el equipo que contiene la base de datos</w:t>
-      </w:r>
-      <w:r>
-        <w:rPr>
-          <w:lang w:val="es-419"/>
-        </w:rPr>
-        <w:t xml:space="preserve"> por ejemplo “</w:t>
+        <w:t xml:space="preserve"> donde se guardó </w:t>
+      </w:r>
+      <w:r>
+        <w:rPr>
+          <w:lang w:val="es-419"/>
+        </w:rPr>
+        <w:t xml:space="preserve">los </w:t>
+      </w:r>
+      <w:proofErr w:type="spellStart"/>
+      <w:r>
+        <w:rPr>
+          <w:lang w:val="es-419"/>
+        </w:rPr>
+        <w:t>jar</w:t>
+      </w:r>
+      <w:proofErr w:type="spellEnd"/>
+      <w:r>
+        <w:rPr>
+          <w:lang w:val="es-419"/>
+        </w:rPr>
+        <w:t xml:space="preserve"> de la </w:t>
+      </w:r>
+      <w:proofErr w:type="spellStart"/>
+      <w:r>
+        <w:rPr>
+          <w:lang w:val="es-419"/>
+        </w:rPr>
+        <w:t>integracion</w:t>
+      </w:r>
+      <w:proofErr w:type="spellEnd"/>
+      <w:r>
+        <w:rPr>
+          <w:lang w:val="es-419"/>
+        </w:rPr>
+        <w:t xml:space="preserve"> “</w:t>
       </w:r>
       <w:r>
         <w:rPr>
@@ -4642,7 +4647,7 @@
                 <w:color w:val="FFFFFF" w:themeColor="background1"/>
                 <w:lang w:val="es-419" w:eastAsia="es-MX"/>
               </w:rPr>
-              <w:t>Tipo de Componente</w:t>
+              <w:t>Carpeta</w:t>
             </w:r>
           </w:p>
         </w:tc>
@@ -4729,9 +4734,11 @@
                 <w:lang w:val="es-419"/>
               </w:rPr>
             </w:pPr>
+            <w:proofErr w:type="spellStart"/>
             <w:r>
-              <w:t>SCA_PAYMENTCOMPLEMENTBIZ_REV1.0</w:t>
+              <w:t>sca_ValidationPaymentsAPEnt</w:t>
             </w:r>
+            <w:proofErr w:type="spellEnd"/>
           </w:p>
         </w:tc>
         <w:tc>
@@ -4770,18 +4777,7 @@
                 <w:szCs w:val="18"/>
                 <w:lang w:val="es-419"/>
               </w:rPr>
-              <w:t xml:space="preserve">Integración </w:t>
-            </w:r>
-            <w:r>
-              <w:rPr>
-                <w:rFonts w:cs="Arial"/>
-                <w:bCs/>
-                <w:color w:val="000000" w:themeColor="text1"/>
-                <w:sz w:val="18"/>
-                <w:szCs w:val="18"/>
-                <w:lang w:val="es-419"/>
-              </w:rPr>
-              <w:t>SOA</w:t>
+              <w:t>PROD</w:t>
             </w:r>
           </w:p>
         </w:tc>
@@ -4855,29 +4851,7 @@
                 <w:szCs w:val="18"/>
                 <w:lang w:val="es-419"/>
               </w:rPr>
-              <w:t>1</w:t>
-            </w:r>
-            <w:r>
-              <w:rPr>
-                <w:rFonts w:cs="Arial"/>
-                <w:bCs/>
-                <w:color w:val="000000" w:themeColor="text1"/>
-                <w:sz w:val="18"/>
-                <w:szCs w:val="18"/>
-                <w:lang w:val="es-419"/>
-              </w:rPr>
-              <w:t>.0.</w:t>
-            </w:r>
-            <w:r>
-              <w:rPr>
-                <w:rFonts w:cs="Arial"/>
-                <w:bCs/>
-                <w:color w:val="000000" w:themeColor="text1"/>
-                <w:sz w:val="18"/>
-                <w:szCs w:val="18"/>
-                <w:lang w:val="es-419"/>
-              </w:rPr>
-              <w:t>1</w:t>
+              <w:t>2.3</w:t>
             </w:r>
           </w:p>
         </w:tc>
@@ -4916,9 +4890,11 @@
                 <w:lang w:val="es-419"/>
               </w:rPr>
             </w:pPr>
+            <w:proofErr w:type="spellStart"/>
             <w:r>
-              <w:t>SCA_INVOICESBIZ_REV1.7</w:t>
+              <w:t>sca_ValidationPaymentsAPBiz</w:t>
             </w:r>
+            <w:proofErr w:type="spellEnd"/>
           </w:p>
         </w:tc>
         <w:tc>
@@ -4957,18 +4933,7 @@
                 <w:szCs w:val="18"/>
                 <w:lang w:val="es-419"/>
               </w:rPr>
-              <w:t xml:space="preserve">Integración </w:t>
-            </w:r>
-            <w:r>
-              <w:rPr>
-                <w:rFonts w:cs="Arial"/>
-                <w:bCs/>
-                <w:color w:val="000000" w:themeColor="text1"/>
-                <w:sz w:val="18"/>
-                <w:szCs w:val="18"/>
-                <w:lang w:val="es-419"/>
-              </w:rPr>
-              <w:t>SOA</w:t>
+              <w:t>PROD</w:t>
             </w:r>
           </w:p>
         </w:tc>
@@ -5051,7 +5016,7 @@
                 <w:szCs w:val="18"/>
                 <w:lang w:val="es-419"/>
               </w:rPr>
-              <w:t>.0.</w:t>
+              <w:t>.</w:t>
             </w:r>
             <w:r>
               <w:rPr>
@@ -5062,7 +5027,7 @@
                 <w:szCs w:val="18"/>
                 <w:lang w:val="es-419"/>
               </w:rPr>
-              <w:t>7</w:t>
+              <w:t>2</w:t>
             </w:r>
           </w:p>
         </w:tc>
@@ -5101,9 +5066,15 @@
                 <w:lang w:val="es-419"/>
               </w:rPr>
             </w:pPr>
+            <w:proofErr w:type="spellStart"/>
             <w:r>
-              <w:t>DIGITALSTAMPTEC</w:t>
+              <w:rPr>
+                <w:rStyle w:val="truncate"/>
+                <w:lang w:val="es-419"/>
+              </w:rPr>
+              <w:t>SOAUtilitiesTec</w:t>
             </w:r>
+            <w:proofErr w:type="spellEnd"/>
           </w:p>
         </w:tc>
         <w:tc>
@@ -5133,6 +5104,7 @@
                 <w:lang w:val="es-419"/>
               </w:rPr>
             </w:pPr>
+            <w:proofErr w:type="spellStart"/>
             <w:r>
               <w:rPr>
                 <w:rFonts w:cs="Arial"/>
@@ -5142,19 +5114,9 @@
                 <w:szCs w:val="18"/>
                 <w:lang w:val="es-419"/>
               </w:rPr>
-              <w:t xml:space="preserve">Integración </w:t>
+              <w:t>Commons</w:t>
             </w:r>
-            <w:r>
-              <w:rPr>
-                <w:rFonts w:cs="Arial"/>
-                <w:bCs/>
-                <w:color w:val="000000" w:themeColor="text1"/>
-                <w:sz w:val="18"/>
-                <w:szCs w:val="18"/>
-                <w:lang w:val="es-419"/>
-              </w:rPr>
-              <w:t>SOA</w:t>
-            </w:r>
+            <w:proofErr w:type="spellEnd"/>
           </w:p>
         </w:tc>
         <w:tc>
@@ -5185,7 +5147,7 @@
                 <w:rFonts w:ascii="Courier New" w:hAnsi="Courier New" w:cs="Courier New"/>
                 <w:color w:val="000000"/>
               </w:rPr>
-              <w:t>OSB</w:t>
+              <w:t>SOA</w:t>
             </w:r>
           </w:p>
         </w:tc>
@@ -5225,8 +5187,956 @@
                 <w:szCs w:val="18"/>
                 <w:lang w:val="es-419"/>
               </w:rPr>
-              <w:t>1.0.0</w:t>
+              <w:t>1.</w:t>
             </w:r>
+            <w:r>
+              <w:rPr>
+                <w:rFonts w:cs="Arial"/>
+                <w:bCs/>
+                <w:color w:val="000000" w:themeColor="text1"/>
+                <w:sz w:val="18"/>
+                <w:szCs w:val="18"/>
+                <w:lang w:val="es-419"/>
+              </w:rPr>
+              <w:t>1</w:t>
+            </w:r>
+          </w:p>
+        </w:tc>
+      </w:tr>
+      <w:tr>
+        <w:trPr>
+          <w:trHeight w:val="679"/>
+          <w:jc w:val="center"/>
+        </w:trPr>
+        <w:tc>
+          <w:tcPr>
+            <w:tcW w:w="4390" w:type="dxa"/>
+          </w:tcPr>
+          <w:p>
+            <w:pPr>
+              <w:pStyle w:val="Bullet"/>
+              <w:numPr>
+                <w:ilvl w:val="0"/>
+                <w:numId w:val="0"/>
+              </w:numPr>
+              <w:spacing w:before="0" w:after="0"/>
+              <w:jc w:val="center"/>
+            </w:pPr>
+          </w:p>
+          <w:p>
+            <w:pPr>
+              <w:pStyle w:val="Bullet"/>
+              <w:numPr>
+                <w:ilvl w:val="0"/>
+                <w:numId w:val="0"/>
+              </w:numPr>
+              <w:spacing w:before="0" w:after="0"/>
+              <w:jc w:val="center"/>
+            </w:pPr>
+            <w:proofErr w:type="spellStart"/>
+            <w:r>
+              <w:t>ERPIntegrationBiz</w:t>
+            </w:r>
+            <w:proofErr w:type="spellEnd"/>
+          </w:p>
+        </w:tc>
+        <w:tc>
+          <w:tcPr>
+            <w:tcW w:w="1559" w:type="dxa"/>
+            <w:vAlign w:val="center"/>
+          </w:tcPr>
+          <w:p>
+            <w:pPr>
+              <w:pStyle w:val="Bullet"/>
+              <w:numPr>
+                <w:ilvl w:val="0"/>
+                <w:numId w:val="0"/>
+              </w:numPr>
+              <w:tabs>
+                <w:tab w:val="clear" w:pos="1440"/>
+                <w:tab w:val="left" w:pos="1631"/>
+              </w:tabs>
+              <w:spacing w:before="0" w:after="0"/>
+              <w:jc w:val="center"/>
+              <w:rPr>
+                <w:rFonts w:cs="Arial"/>
+                <w:bCs/>
+                <w:color w:val="000000" w:themeColor="text1"/>
+                <w:sz w:val="18"/>
+                <w:szCs w:val="18"/>
+                <w:lang w:val="es-419"/>
+              </w:rPr>
+            </w:pPr>
+            <w:proofErr w:type="spellStart"/>
+            <w:r>
+              <w:rPr>
+                <w:rFonts w:cs="Arial"/>
+                <w:bCs/>
+                <w:color w:val="000000" w:themeColor="text1"/>
+                <w:sz w:val="18"/>
+                <w:szCs w:val="18"/>
+                <w:lang w:val="es-419"/>
+              </w:rPr>
+              <w:t>Commons</w:t>
+            </w:r>
+            <w:proofErr w:type="spellEnd"/>
+          </w:p>
+        </w:tc>
+        <w:tc>
+          <w:tcPr>
+            <w:tcW w:w="3969" w:type="dxa"/>
+            <w:vAlign w:val="center"/>
+          </w:tcPr>
+          <w:p>
+            <w:pPr>
+              <w:pStyle w:val="Bullet"/>
+              <w:numPr>
+                <w:ilvl w:val="0"/>
+                <w:numId w:val="0"/>
+              </w:numPr>
+              <w:tabs>
+                <w:tab w:val="clear" w:pos="1440"/>
+                <w:tab w:val="left" w:pos="1631"/>
+              </w:tabs>
+              <w:spacing w:before="0" w:after="0"/>
+              <w:jc w:val="center"/>
+              <w:rPr>
+                <w:rFonts w:ascii="Courier New" w:hAnsi="Courier New" w:cs="Courier New"/>
+                <w:color w:val="000000"/>
+              </w:rPr>
+            </w:pPr>
+            <w:r>
+              <w:rPr>
+                <w:rFonts w:ascii="Courier New" w:hAnsi="Courier New" w:cs="Courier New"/>
+                <w:color w:val="000000"/>
+              </w:rPr>
+              <w:t>SOA</w:t>
+            </w:r>
+          </w:p>
+        </w:tc>
+        <w:tc>
+          <w:tcPr>
+            <w:tcW w:w="947" w:type="dxa"/>
+            <w:vAlign w:val="center"/>
+          </w:tcPr>
+          <w:p>
+            <w:pPr>
+              <w:pStyle w:val="Bullet"/>
+              <w:numPr>
+                <w:ilvl w:val="0"/>
+                <w:numId w:val="0"/>
+              </w:numPr>
+              <w:tabs>
+                <w:tab w:val="clear" w:pos="1440"/>
+                <w:tab w:val="left" w:pos="1631"/>
+              </w:tabs>
+              <w:spacing w:before="0" w:after="0"/>
+              <w:jc w:val="center"/>
+              <w:rPr>
+                <w:rFonts w:cs="Arial"/>
+                <w:bCs/>
+                <w:color w:val="000000" w:themeColor="text1"/>
+                <w:sz w:val="18"/>
+                <w:szCs w:val="18"/>
+                <w:lang w:val="es-419"/>
+              </w:rPr>
+            </w:pPr>
+            <w:r>
+              <w:rPr>
+                <w:rFonts w:cs="Arial"/>
+                <w:bCs/>
+                <w:color w:val="000000" w:themeColor="text1"/>
+                <w:sz w:val="18"/>
+                <w:szCs w:val="18"/>
+                <w:lang w:val="es-419"/>
+              </w:rPr>
+              <w:t>2.2</w:t>
+            </w:r>
+          </w:p>
+        </w:tc>
+      </w:tr>
+      <w:tr>
+        <w:trPr>
+          <w:trHeight w:val="679"/>
+          <w:jc w:val="center"/>
+        </w:trPr>
+        <w:tc>
+          <w:tcPr>
+            <w:tcW w:w="4390" w:type="dxa"/>
+          </w:tcPr>
+          <w:p>
+            <w:pPr>
+              <w:pStyle w:val="Bullet"/>
+              <w:numPr>
+                <w:ilvl w:val="0"/>
+                <w:numId w:val="0"/>
+              </w:numPr>
+              <w:spacing w:before="0" w:after="0"/>
+              <w:jc w:val="center"/>
+            </w:pPr>
+          </w:p>
+          <w:p>
+            <w:pPr>
+              <w:pStyle w:val="Bullet"/>
+              <w:numPr>
+                <w:ilvl w:val="0"/>
+                <w:numId w:val="0"/>
+              </w:numPr>
+              <w:spacing w:before="0" w:after="0"/>
+              <w:jc w:val="center"/>
+            </w:pPr>
+            <w:proofErr w:type="spellStart"/>
+            <w:r>
+              <w:t>MessageTec</w:t>
+            </w:r>
+            <w:proofErr w:type="spellEnd"/>
+          </w:p>
+        </w:tc>
+        <w:tc>
+          <w:tcPr>
+            <w:tcW w:w="1559" w:type="dxa"/>
+            <w:vAlign w:val="center"/>
+          </w:tcPr>
+          <w:p>
+            <w:pPr>
+              <w:pStyle w:val="Bullet"/>
+              <w:numPr>
+                <w:ilvl w:val="0"/>
+                <w:numId w:val="0"/>
+              </w:numPr>
+              <w:tabs>
+                <w:tab w:val="clear" w:pos="1440"/>
+                <w:tab w:val="left" w:pos="1631"/>
+              </w:tabs>
+              <w:spacing w:before="0" w:after="0"/>
+              <w:jc w:val="center"/>
+              <w:rPr>
+                <w:rFonts w:cs="Arial"/>
+                <w:bCs/>
+                <w:color w:val="000000" w:themeColor="text1"/>
+                <w:sz w:val="18"/>
+                <w:szCs w:val="18"/>
+                <w:lang w:val="es-419"/>
+              </w:rPr>
+            </w:pPr>
+            <w:proofErr w:type="spellStart"/>
+            <w:r>
+              <w:rPr>
+                <w:rFonts w:cs="Arial"/>
+                <w:bCs/>
+                <w:color w:val="000000" w:themeColor="text1"/>
+                <w:sz w:val="18"/>
+                <w:szCs w:val="18"/>
+                <w:lang w:val="es-419"/>
+              </w:rPr>
+              <w:t>Commons</w:t>
+            </w:r>
+            <w:proofErr w:type="spellEnd"/>
+          </w:p>
+        </w:tc>
+        <w:tc>
+          <w:tcPr>
+            <w:tcW w:w="3969" w:type="dxa"/>
+            <w:vAlign w:val="center"/>
+          </w:tcPr>
+          <w:p>
+            <w:pPr>
+              <w:pStyle w:val="Bullet"/>
+              <w:numPr>
+                <w:ilvl w:val="0"/>
+                <w:numId w:val="0"/>
+              </w:numPr>
+              <w:tabs>
+                <w:tab w:val="clear" w:pos="1440"/>
+                <w:tab w:val="left" w:pos="1631"/>
+              </w:tabs>
+              <w:spacing w:before="0" w:after="0"/>
+              <w:jc w:val="center"/>
+              <w:rPr>
+                <w:rFonts w:ascii="Courier New" w:hAnsi="Courier New" w:cs="Courier New"/>
+                <w:color w:val="000000"/>
+              </w:rPr>
+            </w:pPr>
+            <w:r>
+              <w:rPr>
+                <w:rFonts w:ascii="Courier New" w:hAnsi="Courier New" w:cs="Courier New"/>
+                <w:color w:val="000000"/>
+              </w:rPr>
+              <w:t>SOA</w:t>
+            </w:r>
+          </w:p>
+        </w:tc>
+        <w:tc>
+          <w:tcPr>
+            <w:tcW w:w="947" w:type="dxa"/>
+            <w:vAlign w:val="center"/>
+          </w:tcPr>
+          <w:p>
+            <w:pPr>
+              <w:pStyle w:val="Bullet"/>
+              <w:numPr>
+                <w:ilvl w:val="0"/>
+                <w:numId w:val="0"/>
+              </w:numPr>
+              <w:tabs>
+                <w:tab w:val="clear" w:pos="1440"/>
+                <w:tab w:val="left" w:pos="1631"/>
+              </w:tabs>
+              <w:spacing w:before="0" w:after="0"/>
+              <w:jc w:val="center"/>
+              <w:rPr>
+                <w:rFonts w:cs="Arial"/>
+                <w:bCs/>
+                <w:color w:val="000000" w:themeColor="text1"/>
+                <w:sz w:val="18"/>
+                <w:szCs w:val="18"/>
+                <w:lang w:val="es-419"/>
+              </w:rPr>
+            </w:pPr>
+            <w:r>
+              <w:rPr>
+                <w:rFonts w:cs="Arial"/>
+                <w:bCs/>
+                <w:color w:val="000000" w:themeColor="text1"/>
+                <w:sz w:val="18"/>
+                <w:szCs w:val="18"/>
+                <w:lang w:val="es-419"/>
+              </w:rPr>
+              <w:t>1.1</w:t>
+            </w:r>
+          </w:p>
+        </w:tc>
+      </w:tr>
+      <w:tr>
+        <w:trPr>
+          <w:trHeight w:val="679"/>
+          <w:jc w:val="center"/>
+        </w:trPr>
+        <w:tc>
+          <w:tcPr>
+            <w:tcW w:w="4390" w:type="dxa"/>
+          </w:tcPr>
+          <w:p>
+            <w:pPr>
+              <w:pStyle w:val="Bullet"/>
+              <w:numPr>
+                <w:ilvl w:val="0"/>
+                <w:numId w:val="0"/>
+              </w:numPr>
+              <w:spacing w:before="0" w:after="0"/>
+              <w:jc w:val="center"/>
+            </w:pPr>
+          </w:p>
+          <w:p>
+            <w:pPr>
+              <w:pStyle w:val="Bullet"/>
+              <w:numPr>
+                <w:ilvl w:val="0"/>
+                <w:numId w:val="0"/>
+              </w:numPr>
+              <w:spacing w:before="0" w:after="0"/>
+              <w:jc w:val="center"/>
+            </w:pPr>
+            <w:proofErr w:type="spellStart"/>
+            <w:r>
+              <w:t>ERPIntegrationApiTec</w:t>
+            </w:r>
+            <w:proofErr w:type="spellEnd"/>
+          </w:p>
+        </w:tc>
+        <w:tc>
+          <w:tcPr>
+            <w:tcW w:w="1559" w:type="dxa"/>
+            <w:vAlign w:val="center"/>
+          </w:tcPr>
+          <w:p>
+            <w:pPr>
+              <w:pStyle w:val="Bullet"/>
+              <w:numPr>
+                <w:ilvl w:val="0"/>
+                <w:numId w:val="0"/>
+              </w:numPr>
+              <w:tabs>
+                <w:tab w:val="clear" w:pos="1440"/>
+                <w:tab w:val="left" w:pos="1631"/>
+              </w:tabs>
+              <w:spacing w:before="0" w:after="0"/>
+              <w:jc w:val="center"/>
+              <w:rPr>
+                <w:rFonts w:cs="Arial"/>
+                <w:bCs/>
+                <w:color w:val="000000" w:themeColor="text1"/>
+                <w:sz w:val="18"/>
+                <w:szCs w:val="18"/>
+                <w:lang w:val="es-419"/>
+              </w:rPr>
+            </w:pPr>
+          </w:p>
+        </w:tc>
+        <w:tc>
+          <w:tcPr>
+            <w:tcW w:w="3969" w:type="dxa"/>
+            <w:vAlign w:val="center"/>
+          </w:tcPr>
+          <w:p>
+            <w:pPr>
+              <w:pStyle w:val="Bullet"/>
+              <w:numPr>
+                <w:ilvl w:val="0"/>
+                <w:numId w:val="0"/>
+              </w:numPr>
+              <w:tabs>
+                <w:tab w:val="clear" w:pos="1440"/>
+                <w:tab w:val="left" w:pos="1631"/>
+              </w:tabs>
+              <w:spacing w:before="0" w:after="0"/>
+              <w:jc w:val="center"/>
+              <w:rPr>
+                <w:rFonts w:ascii="Courier New" w:hAnsi="Courier New" w:cs="Courier New"/>
+                <w:color w:val="000000"/>
+              </w:rPr>
+            </w:pPr>
+            <w:r>
+              <w:rPr>
+                <w:rFonts w:ascii="Courier New" w:hAnsi="Courier New" w:cs="Courier New"/>
+                <w:color w:val="000000"/>
+              </w:rPr>
+              <w:t>OSB</w:t>
+            </w:r>
+          </w:p>
+        </w:tc>
+        <w:tc>
+          <w:tcPr>
+            <w:tcW w:w="947" w:type="dxa"/>
+            <w:vAlign w:val="center"/>
+          </w:tcPr>
+          <w:p>
+            <w:pPr>
+              <w:pStyle w:val="Bullet"/>
+              <w:numPr>
+                <w:ilvl w:val="0"/>
+                <w:numId w:val="0"/>
+              </w:numPr>
+              <w:tabs>
+                <w:tab w:val="clear" w:pos="1440"/>
+                <w:tab w:val="left" w:pos="1631"/>
+              </w:tabs>
+              <w:spacing w:before="0" w:after="0"/>
+              <w:jc w:val="center"/>
+              <w:rPr>
+                <w:rFonts w:cs="Arial"/>
+                <w:bCs/>
+                <w:color w:val="000000" w:themeColor="text1"/>
+                <w:sz w:val="18"/>
+                <w:szCs w:val="18"/>
+                <w:lang w:val="es-419"/>
+              </w:rPr>
+            </w:pPr>
+          </w:p>
+        </w:tc>
+      </w:tr>
+      <w:tr>
+        <w:trPr>
+          <w:trHeight w:val="679"/>
+          <w:jc w:val="center"/>
+        </w:trPr>
+        <w:tc>
+          <w:tcPr>
+            <w:tcW w:w="4390" w:type="dxa"/>
+          </w:tcPr>
+          <w:p>
+            <w:pPr>
+              <w:pStyle w:val="Bullet"/>
+              <w:numPr>
+                <w:ilvl w:val="0"/>
+                <w:numId w:val="0"/>
+              </w:numPr>
+              <w:spacing w:before="0" w:after="0"/>
+              <w:jc w:val="center"/>
+            </w:pPr>
+          </w:p>
+          <w:p>
+            <w:pPr>
+              <w:pStyle w:val="Bullet"/>
+              <w:numPr>
+                <w:ilvl w:val="0"/>
+                <w:numId w:val="0"/>
+              </w:numPr>
+              <w:spacing w:before="0" w:after="0"/>
+              <w:jc w:val="center"/>
+            </w:pPr>
+            <w:proofErr w:type="spellStart"/>
+            <w:r>
+              <w:t>CFDITec</w:t>
+            </w:r>
+            <w:proofErr w:type="spellEnd"/>
+          </w:p>
+        </w:tc>
+        <w:tc>
+          <w:tcPr>
+            <w:tcW w:w="1559" w:type="dxa"/>
+            <w:vAlign w:val="center"/>
+          </w:tcPr>
+          <w:p>
+            <w:pPr>
+              <w:pStyle w:val="Bullet"/>
+              <w:numPr>
+                <w:ilvl w:val="0"/>
+                <w:numId w:val="0"/>
+              </w:numPr>
+              <w:tabs>
+                <w:tab w:val="clear" w:pos="1440"/>
+                <w:tab w:val="left" w:pos="1631"/>
+              </w:tabs>
+              <w:spacing w:before="0" w:after="0"/>
+              <w:jc w:val="center"/>
+              <w:rPr>
+                <w:rFonts w:cs="Arial"/>
+                <w:bCs/>
+                <w:color w:val="000000" w:themeColor="text1"/>
+                <w:sz w:val="18"/>
+                <w:szCs w:val="18"/>
+                <w:lang w:val="es-419"/>
+              </w:rPr>
+            </w:pPr>
+          </w:p>
+        </w:tc>
+        <w:tc>
+          <w:tcPr>
+            <w:tcW w:w="3969" w:type="dxa"/>
+            <w:vAlign w:val="center"/>
+          </w:tcPr>
+          <w:p>
+            <w:pPr>
+              <w:pStyle w:val="Bullet"/>
+              <w:numPr>
+                <w:ilvl w:val="0"/>
+                <w:numId w:val="0"/>
+              </w:numPr>
+              <w:tabs>
+                <w:tab w:val="clear" w:pos="1440"/>
+                <w:tab w:val="left" w:pos="1631"/>
+              </w:tabs>
+              <w:spacing w:before="0" w:after="0"/>
+              <w:jc w:val="center"/>
+              <w:rPr>
+                <w:rFonts w:ascii="Courier New" w:hAnsi="Courier New" w:cs="Courier New"/>
+                <w:color w:val="000000"/>
+              </w:rPr>
+            </w:pPr>
+            <w:r>
+              <w:rPr>
+                <w:rFonts w:ascii="Courier New" w:hAnsi="Courier New" w:cs="Courier New"/>
+                <w:color w:val="000000"/>
+              </w:rPr>
+              <w:t>OSB</w:t>
+            </w:r>
+          </w:p>
+        </w:tc>
+        <w:tc>
+          <w:tcPr>
+            <w:tcW w:w="947" w:type="dxa"/>
+            <w:vAlign w:val="center"/>
+          </w:tcPr>
+          <w:p>
+            <w:pPr>
+              <w:pStyle w:val="Bullet"/>
+              <w:numPr>
+                <w:ilvl w:val="0"/>
+                <w:numId w:val="0"/>
+              </w:numPr>
+              <w:tabs>
+                <w:tab w:val="clear" w:pos="1440"/>
+                <w:tab w:val="left" w:pos="1631"/>
+              </w:tabs>
+              <w:spacing w:before="0" w:after="0"/>
+              <w:jc w:val="center"/>
+              <w:rPr>
+                <w:rFonts w:cs="Arial"/>
+                <w:bCs/>
+                <w:color w:val="000000" w:themeColor="text1"/>
+                <w:sz w:val="18"/>
+                <w:szCs w:val="18"/>
+                <w:lang w:val="es-419"/>
+              </w:rPr>
+            </w:pPr>
+          </w:p>
+        </w:tc>
+      </w:tr>
+      <w:tr>
+        <w:trPr>
+          <w:trHeight w:val="679"/>
+          <w:jc w:val="center"/>
+        </w:trPr>
+        <w:tc>
+          <w:tcPr>
+            <w:tcW w:w="4390" w:type="dxa"/>
+          </w:tcPr>
+          <w:p>
+            <w:pPr>
+              <w:pStyle w:val="Bullet"/>
+              <w:numPr>
+                <w:ilvl w:val="0"/>
+                <w:numId w:val="0"/>
+              </w:numPr>
+              <w:spacing w:before="0" w:after="0"/>
+              <w:jc w:val="center"/>
+            </w:pPr>
+          </w:p>
+          <w:p>
+            <w:pPr>
+              <w:pStyle w:val="Bullet"/>
+              <w:numPr>
+                <w:ilvl w:val="0"/>
+                <w:numId w:val="0"/>
+              </w:numPr>
+              <w:spacing w:before="0" w:after="0"/>
+              <w:jc w:val="center"/>
+            </w:pPr>
+            <w:proofErr w:type="spellStart"/>
+            <w:r>
+              <w:t>SftpTec</w:t>
+            </w:r>
+            <w:proofErr w:type="spellEnd"/>
+          </w:p>
+        </w:tc>
+        <w:tc>
+          <w:tcPr>
+            <w:tcW w:w="1559" w:type="dxa"/>
+            <w:vAlign w:val="center"/>
+          </w:tcPr>
+          <w:p>
+            <w:pPr>
+              <w:pStyle w:val="Bullet"/>
+              <w:numPr>
+                <w:ilvl w:val="0"/>
+                <w:numId w:val="0"/>
+              </w:numPr>
+              <w:tabs>
+                <w:tab w:val="clear" w:pos="1440"/>
+                <w:tab w:val="left" w:pos="1631"/>
+              </w:tabs>
+              <w:spacing w:before="0" w:after="0"/>
+              <w:jc w:val="center"/>
+              <w:rPr>
+                <w:rFonts w:cs="Arial"/>
+                <w:bCs/>
+                <w:color w:val="000000" w:themeColor="text1"/>
+                <w:sz w:val="18"/>
+                <w:szCs w:val="18"/>
+                <w:lang w:val="es-419"/>
+              </w:rPr>
+            </w:pPr>
+          </w:p>
+        </w:tc>
+        <w:tc>
+          <w:tcPr>
+            <w:tcW w:w="3969" w:type="dxa"/>
+            <w:vAlign w:val="center"/>
+          </w:tcPr>
+          <w:p>
+            <w:pPr>
+              <w:pStyle w:val="Bullet"/>
+              <w:numPr>
+                <w:ilvl w:val="0"/>
+                <w:numId w:val="0"/>
+              </w:numPr>
+              <w:tabs>
+                <w:tab w:val="clear" w:pos="1440"/>
+                <w:tab w:val="left" w:pos="1631"/>
+              </w:tabs>
+              <w:spacing w:before="0" w:after="0"/>
+              <w:jc w:val="center"/>
+              <w:rPr>
+                <w:rFonts w:ascii="Courier New" w:hAnsi="Courier New" w:cs="Courier New"/>
+                <w:color w:val="000000"/>
+              </w:rPr>
+            </w:pPr>
+            <w:r>
+              <w:rPr>
+                <w:rFonts w:ascii="Courier New" w:hAnsi="Courier New" w:cs="Courier New"/>
+                <w:color w:val="000000"/>
+              </w:rPr>
+              <w:t>OSB</w:t>
+            </w:r>
+          </w:p>
+        </w:tc>
+        <w:tc>
+          <w:tcPr>
+            <w:tcW w:w="947" w:type="dxa"/>
+            <w:vAlign w:val="center"/>
+          </w:tcPr>
+          <w:p>
+            <w:pPr>
+              <w:pStyle w:val="Bullet"/>
+              <w:numPr>
+                <w:ilvl w:val="0"/>
+                <w:numId w:val="0"/>
+              </w:numPr>
+              <w:tabs>
+                <w:tab w:val="clear" w:pos="1440"/>
+                <w:tab w:val="left" w:pos="1631"/>
+              </w:tabs>
+              <w:spacing w:before="0" w:after="0"/>
+              <w:jc w:val="center"/>
+              <w:rPr>
+                <w:rFonts w:cs="Arial"/>
+                <w:bCs/>
+                <w:color w:val="000000" w:themeColor="text1"/>
+                <w:sz w:val="18"/>
+                <w:szCs w:val="18"/>
+                <w:lang w:val="es-419"/>
+              </w:rPr>
+            </w:pPr>
+          </w:p>
+        </w:tc>
+      </w:tr>
+      <w:tr>
+        <w:trPr>
+          <w:trHeight w:val="679"/>
+          <w:jc w:val="center"/>
+        </w:trPr>
+        <w:tc>
+          <w:tcPr>
+            <w:tcW w:w="4390" w:type="dxa"/>
+          </w:tcPr>
+          <w:p>
+            <w:pPr>
+              <w:pStyle w:val="Bullet"/>
+              <w:numPr>
+                <w:ilvl w:val="0"/>
+                <w:numId w:val="0"/>
+              </w:numPr>
+              <w:spacing w:before="0" w:after="0"/>
+              <w:jc w:val="center"/>
+            </w:pPr>
+          </w:p>
+          <w:p>
+            <w:pPr>
+              <w:pStyle w:val="Bullet"/>
+              <w:numPr>
+                <w:ilvl w:val="0"/>
+                <w:numId w:val="0"/>
+              </w:numPr>
+              <w:spacing w:before="0" w:after="0"/>
+              <w:jc w:val="center"/>
+            </w:pPr>
+            <w:proofErr w:type="spellStart"/>
+            <w:r>
+              <w:t>ERPIntegrationServiceTec</w:t>
+            </w:r>
+            <w:proofErr w:type="spellEnd"/>
+          </w:p>
+        </w:tc>
+        <w:tc>
+          <w:tcPr>
+            <w:tcW w:w="1559" w:type="dxa"/>
+            <w:vAlign w:val="center"/>
+          </w:tcPr>
+          <w:p>
+            <w:pPr>
+              <w:pStyle w:val="Bullet"/>
+              <w:numPr>
+                <w:ilvl w:val="0"/>
+                <w:numId w:val="0"/>
+              </w:numPr>
+              <w:tabs>
+                <w:tab w:val="clear" w:pos="1440"/>
+                <w:tab w:val="left" w:pos="1631"/>
+              </w:tabs>
+              <w:spacing w:before="0" w:after="0"/>
+              <w:jc w:val="center"/>
+              <w:rPr>
+                <w:rFonts w:cs="Arial"/>
+                <w:bCs/>
+                <w:color w:val="000000" w:themeColor="text1"/>
+                <w:sz w:val="18"/>
+                <w:szCs w:val="18"/>
+                <w:lang w:val="es-419"/>
+              </w:rPr>
+            </w:pPr>
+          </w:p>
+        </w:tc>
+        <w:tc>
+          <w:tcPr>
+            <w:tcW w:w="3969" w:type="dxa"/>
+            <w:vAlign w:val="center"/>
+          </w:tcPr>
+          <w:p>
+            <w:pPr>
+              <w:pStyle w:val="Bullet"/>
+              <w:numPr>
+                <w:ilvl w:val="0"/>
+                <w:numId w:val="0"/>
+              </w:numPr>
+              <w:tabs>
+                <w:tab w:val="clear" w:pos="1440"/>
+                <w:tab w:val="left" w:pos="1631"/>
+              </w:tabs>
+              <w:spacing w:before="0" w:after="0"/>
+              <w:jc w:val="center"/>
+              <w:rPr>
+                <w:rFonts w:ascii="Courier New" w:hAnsi="Courier New" w:cs="Courier New"/>
+                <w:color w:val="000000"/>
+              </w:rPr>
+            </w:pPr>
+            <w:r>
+              <w:rPr>
+                <w:rFonts w:ascii="Courier New" w:hAnsi="Courier New" w:cs="Courier New"/>
+                <w:color w:val="000000"/>
+              </w:rPr>
+              <w:t>OSB</w:t>
+            </w:r>
+          </w:p>
+        </w:tc>
+        <w:tc>
+          <w:tcPr>
+            <w:tcW w:w="947" w:type="dxa"/>
+            <w:vAlign w:val="center"/>
+          </w:tcPr>
+          <w:p>
+            <w:pPr>
+              <w:pStyle w:val="Bullet"/>
+              <w:numPr>
+                <w:ilvl w:val="0"/>
+                <w:numId w:val="0"/>
+              </w:numPr>
+              <w:tabs>
+                <w:tab w:val="clear" w:pos="1440"/>
+                <w:tab w:val="left" w:pos="1631"/>
+              </w:tabs>
+              <w:spacing w:before="0" w:after="0"/>
+              <w:jc w:val="center"/>
+              <w:rPr>
+                <w:rFonts w:cs="Arial"/>
+                <w:bCs/>
+                <w:color w:val="000000" w:themeColor="text1"/>
+                <w:sz w:val="18"/>
+                <w:szCs w:val="18"/>
+                <w:lang w:val="es-419"/>
+              </w:rPr>
+            </w:pPr>
+          </w:p>
+        </w:tc>
+      </w:tr>
+      <w:tr>
+        <w:trPr>
+          <w:trHeight w:val="679"/>
+          <w:jc w:val="center"/>
+        </w:trPr>
+        <w:tc>
+          <w:tcPr>
+            <w:tcW w:w="4390" w:type="dxa"/>
+          </w:tcPr>
+          <w:p>
+            <w:pPr>
+              <w:pStyle w:val="Bullet"/>
+              <w:numPr>
+                <w:ilvl w:val="0"/>
+                <w:numId w:val="0"/>
+              </w:numPr>
+              <w:spacing w:before="0" w:after="0"/>
+              <w:jc w:val="center"/>
+            </w:pPr>
+          </w:p>
+          <w:p>
+            <w:pPr>
+              <w:pStyle w:val="Bullet"/>
+              <w:numPr>
+                <w:ilvl w:val="0"/>
+                <w:numId w:val="0"/>
+              </w:numPr>
+              <w:spacing w:before="0" w:after="0"/>
+              <w:jc w:val="center"/>
+            </w:pPr>
+            <w:proofErr w:type="spellStart"/>
+            <w:r>
+              <w:t>AuditControlTec</w:t>
+            </w:r>
+            <w:proofErr w:type="spellEnd"/>
+          </w:p>
+        </w:tc>
+        <w:tc>
+          <w:tcPr>
+            <w:tcW w:w="1559" w:type="dxa"/>
+            <w:vAlign w:val="center"/>
+          </w:tcPr>
+          <w:p>
+            <w:pPr>
+              <w:pStyle w:val="Bullet"/>
+              <w:numPr>
+                <w:ilvl w:val="0"/>
+                <w:numId w:val="0"/>
+              </w:numPr>
+              <w:tabs>
+                <w:tab w:val="clear" w:pos="1440"/>
+                <w:tab w:val="left" w:pos="1631"/>
+              </w:tabs>
+              <w:spacing w:before="0" w:after="0"/>
+              <w:jc w:val="center"/>
+              <w:rPr>
+                <w:rFonts w:cs="Arial"/>
+                <w:bCs/>
+                <w:color w:val="000000" w:themeColor="text1"/>
+                <w:sz w:val="18"/>
+                <w:szCs w:val="18"/>
+                <w:lang w:val="es-419"/>
+              </w:rPr>
+            </w:pPr>
+          </w:p>
+        </w:tc>
+        <w:tc>
+          <w:tcPr>
+            <w:tcW w:w="3969" w:type="dxa"/>
+            <w:vAlign w:val="center"/>
+          </w:tcPr>
+          <w:p>
+            <w:pPr>
+              <w:pStyle w:val="Bullet"/>
+              <w:numPr>
+                <w:ilvl w:val="0"/>
+                <w:numId w:val="0"/>
+              </w:numPr>
+              <w:tabs>
+                <w:tab w:val="clear" w:pos="1440"/>
+                <w:tab w:val="left" w:pos="1631"/>
+              </w:tabs>
+              <w:spacing w:before="0" w:after="0"/>
+              <w:jc w:val="center"/>
+              <w:rPr>
+                <w:rFonts w:ascii="Courier New" w:hAnsi="Courier New" w:cs="Courier New"/>
+                <w:color w:val="000000"/>
+              </w:rPr>
+            </w:pPr>
+          </w:p>
+        </w:tc>
+        <w:tc>
+          <w:tcPr>
+            <w:tcW w:w="947" w:type="dxa"/>
+            <w:vAlign w:val="center"/>
+          </w:tcPr>
+          <w:p>
+            <w:pPr>
+              <w:pStyle w:val="Bullet"/>
+              <w:numPr>
+                <w:ilvl w:val="0"/>
+                <w:numId w:val="0"/>
+              </w:numPr>
+              <w:tabs>
+                <w:tab w:val="clear" w:pos="1440"/>
+                <w:tab w:val="left" w:pos="1631"/>
+              </w:tabs>
+              <w:spacing w:before="0" w:after="0"/>
+              <w:jc w:val="center"/>
+              <w:rPr>
+                <w:rFonts w:cs="Arial"/>
+                <w:bCs/>
+                <w:color w:val="000000" w:themeColor="text1"/>
+                <w:sz w:val="18"/>
+                <w:szCs w:val="18"/>
+                <w:lang w:val="es-419"/>
+              </w:rPr>
+            </w:pPr>
           </w:p>
         </w:tc>
       </w:tr>
@@ -5240,55 +6150,92 @@
       </w:pPr>
     </w:p>
     <w:p>
-      <w:r>
+      <w:pPr>
+        <w:pStyle w:val="Textoindependiente"/>
+        <w:rPr>
+          <w:lang w:val="es-419"/>
+        </w:rPr>
+      </w:pPr>
+    </w:p>
+    <w:p>
+      <w:pPr>
+        <w:pStyle w:val="Textoindependiente"/>
+        <w:rPr>
+          <w:lang w:val="es-419"/>
+        </w:rPr>
+      </w:pPr>
+    </w:p>
+    <w:p>
+      <w:pPr>
+        <w:pStyle w:val="Textoindependiente"/>
+        <w:rPr>
+          <w:lang w:val="es-419"/>
+        </w:rPr>
+      </w:pPr>
+    </w:p>
+    <w:p>
+      <w:pPr>
+        <w:pStyle w:val="Textoindependiente"/>
+        <w:rPr>
+          <w:lang w:val="es-419"/>
+        </w:rPr>
+      </w:pPr>
+    </w:p>
+    <w:p>
+      <w:pPr>
+        <w:pStyle w:val="Textoindependiente"/>
+        <w:rPr>
+          <w:lang w:val="es-419"/>
+        </w:rPr>
+      </w:pPr>
+    </w:p>
+    <w:p>
+      <w:pPr>
+        <w:pStyle w:val="Textoindependiente"/>
+        <w:rPr>
+          <w:lang w:val="es-419"/>
+        </w:rPr>
+      </w:pPr>
+    </w:p>
+    <w:p>
+      <w:pPr>
+        <w:pStyle w:val="Textoindependiente"/>
+        <w:rPr>
+          <w:lang w:val="es-419"/>
+        </w:rPr>
+      </w:pPr>
+    </w:p>
+    <w:p>
+      <w:r>
+        <w:lastRenderedPageBreak/>
         <w:t xml:space="preserve">Se </w:t>
       </w:r>
       <w:proofErr w:type="spellStart"/>
       <w:r>
         <w:t>instala</w:t>
       </w:r>
+      <w:r>
+        <w:t>r</w:t>
+      </w:r>
       <w:proofErr w:type="spellEnd"/>
       <w:r>
         <w:t xml:space="preserve"> </w:t>
       </w:r>
       <w:proofErr w:type="spellStart"/>
       <w:r>
-        <w:t>versión</w:t>
+        <w:t>los</w:t>
       </w:r>
       <w:proofErr w:type="spellEnd"/>
       <w:r>
-        <w:t xml:space="preserve"> de </w:t>
+        <w:t xml:space="preserve"> jar de la </w:t>
       </w:r>
       <w:proofErr w:type="spellStart"/>
       <w:r>
-        <w:t>desarrollo</w:t>
+        <w:t>siguiente</w:t>
       </w:r>
       <w:proofErr w:type="spellEnd"/>
       <w:r>
-        <w:t xml:space="preserve"> </w:t>
-      </w:r>
-      <w:r>
-        <w:t>SCA_PAYMENTCOMPLEMENTBIZ_REV1.0</w:t>
-      </w:r>
-      <w:r>
-        <w:t xml:space="preserve"> </w:t>
-      </w:r>
-      <w:proofErr w:type="spellStart"/>
-      <w:r>
-        <w:t>Dentro</w:t>
-      </w:r>
-      <w:proofErr w:type="spellEnd"/>
-      <w:r>
-        <w:t xml:space="preserve"> de las </w:t>
-      </w:r>
-      <w:r>
-        <w:rPr>
-          <w:lang w:val="es-MX"/>
-        </w:rPr>
-        <w:t>carpeta</w:t>
-      </w:r>
-      <w:r>
-        <w:t xml:space="preserve"> PROD</w:t>
+        <w:t xml:space="preserve"> forma</w:t>
       </w:r>
       <w:r>
         <w:t>.</w:t>
@@ -5307,7 +6254,6 @@
         <w:rPr>
           <w:noProof/>
         </w:rPr>
-        <w:lastRenderedPageBreak/>
         <w:drawing>
           <wp:inline distT="0" distB="0" distL="0" distR="0" wp14:anchorId="6C666437" wp14:editId="2F1F7004">
             <wp:extent cx="5612130" cy="2353945"/>
@@ -5324,7 +6270,7 @@
                     <pic:cNvPicPr/>
                   </pic:nvPicPr>
                   <pic:blipFill>
-                    <a:blip r:embed="rId13"/>
+                    <a:blip r:embed="rId14"/>
                     <a:stretch>
                       <a:fillRect/>
                     </a:stretch>
@@ -5374,7 +6320,7 @@
                     <pic:cNvPicPr/>
                   </pic:nvPicPr>
                   <pic:blipFill>
-                    <a:blip r:embed="rId14"/>
+                    <a:blip r:embed="rId15"/>
                     <a:stretch>
                       <a:fillRect/>
                     </a:stretch>
@@ -5419,7 +6365,7 @@
                     <pic:cNvPicPr/>
                   </pic:nvPicPr>
                   <pic:blipFill>
-                    <a:blip r:embed="rId15"/>
+                    <a:blip r:embed="rId16"/>
                     <a:stretch>
                       <a:fillRect/>
                     </a:stretch>
@@ -5465,7 +6411,7 @@
                     <pic:cNvPicPr/>
                   </pic:nvPicPr>
                   <pic:blipFill>
-                    <a:blip r:embed="rId16"/>
+                    <a:blip r:embed="rId17"/>
                     <a:stretch>
                       <a:fillRect/>
                     </a:stretch>
@@ -5505,7 +6451,7 @@
                     <pic:cNvPicPr/>
                   </pic:nvPicPr>
                   <pic:blipFill>
-                    <a:blip r:embed="rId17"/>
+                    <a:blip r:embed="rId18"/>
                     <a:stretch>
                       <a:fillRect/>
                     </a:stretch>
@@ -5546,7 +6492,7 @@
                     <pic:cNvPicPr/>
                   </pic:nvPicPr>
                   <pic:blipFill>
-                    <a:blip r:embed="rId18"/>
+                    <a:blip r:embed="rId19"/>
                     <a:stretch>
                       <a:fillRect/>
                     </a:stretch>
@@ -5591,7 +6537,7 @@
                     <pic:cNvPicPr/>
                   </pic:nvPicPr>
                   <pic:blipFill rotWithShape="1">
-                    <a:blip r:embed="rId19"/>
+                    <a:blip r:embed="rId20"/>
                     <a:srcRect r="204" b="41156"/>
                     <a:stretch/>
                   </pic:blipFill>
@@ -5639,7 +6585,7 @@
           <w:lang w:val="es-419"/>
         </w:rPr>
       </w:pPr>
-      <w:bookmarkStart w:id="12" w:name="_Toc134434961"/>
+      <w:bookmarkStart w:id="13" w:name="_Toc134434961"/>
       <w:r>
         <w:rPr>
           <w:lang w:val="es-419"/>
@@ -5653,7 +6599,7 @@
         </w:rPr>
         <w:t>s</w:t>
       </w:r>
-      <w:bookmarkEnd w:id="12"/>
+      <w:bookmarkEnd w:id="13"/>
     </w:p>
     <w:p>
       <w:pPr>
@@ -6048,23 +6994,13 @@
         </w:rPr>
         <w:t xml:space="preserve">Carpetas Compartidas </w:t>
       </w:r>
-      <w:proofErr w:type="spellStart"/>
       <w:r>
         <w:rPr>
           <w:b/>
           <w:bCs/>
           <w:lang w:val="es-MX"/>
         </w:rPr>
-        <w:t>Custom</w:t>
-      </w:r>
-      <w:proofErr w:type="spellEnd"/>
-      <w:r>
-        <w:rPr>
-          <w:b/>
-          <w:bCs/>
-          <w:lang w:val="es-MX"/>
-        </w:rPr>
-        <w:t>/</w:t>
+        <w:t>Custom/</w:t>
       </w:r>
       <w:proofErr w:type="spellStart"/>
       <w:r>
@@ -6305,25 +7241,7 @@
           <w:bCs/>
           <w:lang w:val="es-MX"/>
         </w:rPr>
-        <w:t>/</w:t>
-      </w:r>
-      <w:proofErr w:type="spellStart"/>
-      <w:r>
-        <w:rPr>
-          <w:b/>
-          <w:bCs/>
-          <w:lang w:val="es-MX"/>
-        </w:rPr>
-        <w:t>Custom</w:t>
-      </w:r>
-      <w:proofErr w:type="spellEnd"/>
-      <w:r>
-        <w:rPr>
-          <w:b/>
-          <w:bCs/>
-          <w:lang w:val="es-MX"/>
-        </w:rPr>
-        <w:t>/</w:t>
+        <w:t>/Custom/</w:t>
       </w:r>
       <w:proofErr w:type="spellStart"/>
       <w:r>
@@ -6897,7 +7815,7 @@
           <w:lang w:val="es-419"/>
         </w:rPr>
       </w:pPr>
-      <w:bookmarkStart w:id="13" w:name="_Toc134434962"/>
+      <w:bookmarkStart w:id="14" w:name="_Toc134434962"/>
       <w:r>
         <w:rPr>
           <w:lang w:val="es-419"/>
@@ -6905,7 +7823,7 @@
         <w:lastRenderedPageBreak/>
         <w:t>Asignación de permisos</w:t>
       </w:r>
-      <w:bookmarkEnd w:id="13"/>
+      <w:bookmarkEnd w:id="14"/>
     </w:p>
     <w:p>
       <w:pPr>
@@ -6939,8 +7857,8 @@
           <w:lang w:val="es-419"/>
         </w:rPr>
       </w:pPr>
-      <w:bookmarkStart w:id="14" w:name="_Toc793291"/>
-      <w:bookmarkStart w:id="15" w:name="_Toc134434963"/>
+      <w:bookmarkStart w:id="15" w:name="_Toc793291"/>
+      <w:bookmarkStart w:id="16" w:name="_Toc134434963"/>
       <w:r>
         <w:rPr>
           <w:lang w:val="es-419"/>
@@ -6948,8 +7866,8 @@
         <w:lastRenderedPageBreak/>
         <w:t>Problemas abiertos</w:t>
       </w:r>
-      <w:bookmarkEnd w:id="14"/>
       <w:bookmarkEnd w:id="15"/>
+      <w:bookmarkEnd w:id="16"/>
     </w:p>
     <w:p>
       <w:pPr>
@@ -7551,16 +8469,16 @@
           <w:lang w:val="es-419"/>
         </w:rPr>
       </w:pPr>
-      <w:bookmarkStart w:id="16" w:name="_Toc793292"/>
-      <w:bookmarkStart w:id="17" w:name="_Toc134434964"/>
+      <w:bookmarkStart w:id="17" w:name="_Toc793292"/>
+      <w:bookmarkStart w:id="18" w:name="_Toc134434964"/>
       <w:r>
         <w:rPr>
           <w:lang w:val="es-419"/>
         </w:rPr>
         <w:t>Problemas Cerrados</w:t>
       </w:r>
-      <w:bookmarkEnd w:id="16"/>
       <w:bookmarkEnd w:id="17"/>
+      <w:bookmarkEnd w:id="18"/>
     </w:p>
     <w:p>
       <w:pPr>
@@ -8153,10 +9071,10 @@
       </w:pPr>
     </w:p>
     <w:sectPr>
-      <w:headerReference w:type="even" r:id="rId20"/>
-      <w:footerReference w:type="even" r:id="rId21"/>
-      <w:headerReference w:type="first" r:id="rId22"/>
-      <w:footerReference w:type="first" r:id="rId23"/>
+      <w:headerReference w:type="even" r:id="rId21"/>
+      <w:footerReference w:type="even" r:id="rId22"/>
+      <w:headerReference w:type="first" r:id="rId23"/>
+      <w:footerReference w:type="first" r:id="rId24"/>
       <w:pgSz w:w="12240" w:h="15840" w:code="1"/>
       <w:pgMar w:top="1080" w:right="720" w:bottom="1440" w:left="720" w:header="432" w:footer="720" w:gutter="360"/>
       <w:paperSrc w:first="12451" w:other="12451"/>
@@ -8206,17 +9124,12 @@
         <w:color w:val="1F497D" w:themeColor="text2"/>
         <w:lang w:val="es-MX"/>
       </w:rPr>
-      <w:t>Ventas Segmentadas</w:t>
+      <w:t>ER23_AP_Subir Complementos de Pagos</w:t>
     </w:r>
   </w:p>
   <w:p>
     <w:pPr>
-      <w:pStyle w:val="Piedepgina"/>
-      <w:tabs>
-        <w:tab w:val="center" w:pos="5400"/>
-        <w:tab w:val="right" w:pos="9720"/>
-        <w:tab w:val="right" w:pos="10440"/>
-      </w:tabs>
+      <w:pStyle w:val="Encabezado"/>
       <w:rPr>
         <w:lang w:val="es-MX"/>
       </w:rPr>
@@ -8239,46 +9152,20 @@
       <w:rPr>
         <w:lang w:val="es-MX"/>
       </w:rPr>
-      <w:t xml:space="preserve">:  </w:t>
+      <w:t>:</w:t>
     </w:r>
     <w:r>
       <w:rPr>
-        <w:noProof/>
-      </w:rPr>
-      <w:fldChar w:fldCharType="begin"/>
+        <w:lang w:val="es-MX"/>
+      </w:rPr>
+      <w:t xml:space="preserve"> </w:t>
     </w:r>
     <w:r>
       <w:rPr>
-        <w:noProof/>
         <w:lang w:val="es-MX"/>
       </w:rPr>
-      <w:instrText xml:space="preserve"> FILENAME \* FirstCap </w:instrText>
+      <w:t>TA.070-9 ER23_AP_Subir Complementos de Pagos.docx</w:t>
     </w:r>
-    <w:r>
-      <w:rPr>
-        <w:noProof/>
-      </w:rPr>
-      <w:fldChar w:fldCharType="separate"/>
-    </w:r>
-    <w:r>
-      <w:rPr>
-        <w:noProof/>
-      </w:rPr>
-      <w:fldChar w:fldCharType="end"/>
-    </w:r>
-  </w:p>
-  <w:p>
-    <w:pPr>
-      <w:pStyle w:val="Piedepgina"/>
-      <w:tabs>
-        <w:tab w:val="center" w:pos="5400"/>
-        <w:tab w:val="right" w:pos="9720"/>
-        <w:tab w:val="right" w:pos="10440"/>
-      </w:tabs>
-      <w:rPr>
-        <w:lang w:val="es-MX"/>
-      </w:rPr>
-    </w:pPr>
   </w:p>
 </w:ftr>
 </file>
@@ -8394,7 +9281,21 @@
       <w:rPr>
         <w:lang w:val="es-MX"/>
       </w:rPr>
-      <w:t>TA.070-9 ER23_AP_Subir Complementos de Pagos.docx</w:t>
+      <w:t xml:space="preserve">TA.070-9 </w:t>
+    </w:r>
+    <w:bookmarkStart w:id="7" w:name="_Hlk156908659"/>
+    <w:r>
+      <w:rPr>
+        <w:lang w:val="es-MX"/>
+      </w:rPr>
+      <w:t>ER23_AP_Subir Complementos de Pagos</w:t>
+    </w:r>
+    <w:bookmarkEnd w:id="7"/>
+    <w:r>
+      <w:rPr>
+        <w:lang w:val="es-MX"/>
+      </w:rPr>
+      <w:t>.docx</w:t>
     </w:r>
   </w:p>
   <w:p>

</xml_diff>